<commit_message>
Added reset password functionality
</commit_message>
<xml_diff>
--- a/documentations/DOC-20250206-WA0007..docx
+++ b/documentations/DOC-20250206-WA0007..docx
@@ -57,9 +57,7 @@
         <w:tblW w:w="10784" w:type="dxa"/>
         <w:tblInd w:w="139" w:type="dxa"/>
         <w:tblCellMar>
-          <w:top w:w="0" w:type="dxa"/>
           <w:left w:w="80" w:type="dxa"/>
-          <w:bottom w:w="0" w:type="dxa"/>
           <w:right w:w="62" w:type="dxa"/>
         </w:tblCellMar>
         <w:tblLook w:val="04A0" w:firstRow="1" w:lastRow="0" w:firstColumn="1" w:lastColumn="0" w:noHBand="0" w:noVBand="1"/>
@@ -86,7 +84,6 @@
           </w:tcPr>
           <w:p>
             <w:pPr>
-              <w:spacing w:after="0"/>
               <w:jc w:val="center"/>
             </w:pPr>
             <w:r>
@@ -112,7 +109,6 @@
           </w:tcPr>
           <w:p>
             <w:pPr>
-              <w:spacing w:after="0"/>
               <w:ind w:left="1"/>
             </w:pPr>
             <w:r>
@@ -122,6 +118,14 @@
                 <w:sz w:val="38"/>
               </w:rPr>
               <w:t xml:space="preserve">Online Food Ordering System </w:t>
+            </w:r>
+            <w:r>
+              <w:rPr>
+                <w:rFonts w:ascii="Times New Roman" w:eastAsia="Times New Roman" w:hAnsi="Times New Roman" w:cs="Times New Roman"/>
+                <w:b/>
+                <w:sz w:val="38"/>
+              </w:rPr>
+              <w:t xml:space="preserve">(Mealio) </w:t>
             </w:r>
           </w:p>
         </w:tc>
@@ -142,7 +146,6 @@
           </w:tcPr>
           <w:p>
             <w:pPr>
-              <w:spacing w:after="0"/>
               <w:ind w:right="39"/>
               <w:jc w:val="center"/>
             </w:pPr>
@@ -169,7 +172,6 @@
           </w:tcPr>
           <w:p>
             <w:pPr>
-              <w:spacing w:after="0"/>
               <w:ind w:left="1"/>
             </w:pPr>
             <w:r>
@@ -222,7 +224,6 @@
           </w:tcPr>
           <w:p>
             <w:pPr>
-              <w:spacing w:after="0"/>
               <w:ind w:left="1"/>
             </w:pPr>
             <w:r>
@@ -247,7 +248,6 @@
           </w:tcPr>
           <w:p>
             <w:pPr>
-              <w:spacing w:after="0"/>
               <w:ind w:left="1"/>
             </w:pPr>
             <w:r>
@@ -272,7 +272,6 @@
           </w:tcPr>
           <w:p>
             <w:pPr>
-              <w:spacing w:after="0"/>
               <w:ind w:left="2"/>
               <w:jc w:val="both"/>
             </w:pPr>
@@ -304,7 +303,6 @@
           </w:tcPr>
           <w:p>
             <w:pPr>
-              <w:spacing w:after="0"/>
               <w:jc w:val="right"/>
             </w:pPr>
           </w:p>
@@ -322,7 +320,6 @@
           </w:tcPr>
           <w:p>
             <w:pPr>
-              <w:spacing w:after="0"/>
               <w:ind w:left="76"/>
             </w:pPr>
             <w:r>
@@ -347,7 +344,6 @@
           </w:tcPr>
           <w:p>
             <w:pPr>
-              <w:spacing w:after="0"/>
               <w:ind w:left="3"/>
             </w:pPr>
             <w:r>
@@ -401,7 +397,6 @@
           </w:tcPr>
           <w:p>
             <w:pPr>
-              <w:spacing w:after="0"/>
               <w:ind w:left="1"/>
             </w:pPr>
             <w:r>
@@ -426,24 +421,14 @@
           </w:tcPr>
           <w:p>
             <w:pPr>
-              <w:spacing w:after="0"/>
               <w:ind w:left="3"/>
             </w:pPr>
-            <w:proofErr w:type="spellStart"/>
-            <w:r>
-              <w:rPr>
-                <w:rFonts w:ascii="Times New Roman" w:eastAsia="Times New Roman" w:hAnsi="Times New Roman" w:cs="Times New Roman"/>
-                <w:sz w:val="30"/>
-              </w:rPr>
-              <w:t>Nishwa</w:t>
-            </w:r>
-            <w:proofErr w:type="spellEnd"/>
-            <w:r>
-              <w:rPr>
-                <w:rFonts w:ascii="Times New Roman" w:eastAsia="Times New Roman" w:hAnsi="Times New Roman" w:cs="Times New Roman"/>
-                <w:sz w:val="30"/>
-              </w:rPr>
-              <w:t xml:space="preserve"> Sheikh </w:t>
+            <w:r>
+              <w:rPr>
+                <w:rFonts w:ascii="Times New Roman" w:eastAsia="Times New Roman" w:hAnsi="Times New Roman" w:cs="Times New Roman"/>
+                <w:sz w:val="30"/>
+              </w:rPr>
+              <w:t xml:space="preserve">Nishwa Sheikh </w:t>
             </w:r>
           </w:p>
         </w:tc>
@@ -489,7 +474,6 @@
           </w:p>
           <w:p>
             <w:pPr>
-              <w:spacing w:after="0"/>
               <w:jc w:val="right"/>
             </w:pPr>
             <w:r>
@@ -514,7 +498,6 @@
           </w:tcPr>
           <w:p>
             <w:pPr>
-              <w:spacing w:after="0"/>
               <w:ind w:left="1"/>
             </w:pPr>
             <w:r>
@@ -539,7 +522,6 @@
           </w:tcPr>
           <w:p>
             <w:pPr>
-              <w:spacing w:after="0"/>
               <w:ind w:left="3"/>
             </w:pPr>
             <w:r>
@@ -580,7 +562,6 @@
           </w:tcPr>
           <w:p>
             <w:pPr>
-              <w:spacing w:after="0"/>
               <w:jc w:val="right"/>
             </w:pPr>
             <w:r>
@@ -605,7 +586,6 @@
           </w:tcPr>
           <w:p>
             <w:pPr>
-              <w:spacing w:after="0"/>
               <w:ind w:left="1"/>
             </w:pPr>
             <w:r>
@@ -630,7 +610,6 @@
           </w:tcPr>
           <w:p>
             <w:pPr>
-              <w:spacing w:after="0"/>
               <w:ind w:left="3"/>
             </w:pPr>
             <w:r>
@@ -671,7 +650,6 @@
           </w:tcPr>
           <w:p>
             <w:pPr>
-              <w:spacing w:after="0"/>
               <w:jc w:val="both"/>
             </w:pPr>
             <w:r>
@@ -712,7 +690,21 @@
                 <w:rFonts w:ascii="Times New Roman" w:eastAsia="Times New Roman" w:hAnsi="Times New Roman" w:cs="Times New Roman"/>
                 <w:sz w:val="30"/>
               </w:rPr>
-              <w:t xml:space="preserve">React Native, React, </w:t>
+              <w:t xml:space="preserve">React Native, </w:t>
+            </w:r>
+            <w:r>
+              <w:rPr>
+                <w:rFonts w:ascii="Times New Roman" w:eastAsia="Times New Roman" w:hAnsi="Times New Roman" w:cs="Times New Roman"/>
+                <w:sz w:val="30"/>
+              </w:rPr>
+              <w:t>Next</w:t>
+            </w:r>
+            <w:r>
+              <w:rPr>
+                <w:rFonts w:ascii="Times New Roman" w:eastAsia="Times New Roman" w:hAnsi="Times New Roman" w:cs="Times New Roman"/>
+                <w:sz w:val="30"/>
+              </w:rPr>
+              <w:t xml:space="preserve">, </w:t>
             </w:r>
             <w:r>
               <w:rPr>
@@ -731,7 +723,6 @@
           </w:p>
           <w:p>
             <w:pPr>
-              <w:spacing w:after="0"/>
               <w:ind w:left="1"/>
             </w:pPr>
             <w:r>
@@ -742,21 +733,12 @@
               </w:rPr>
               <w:t xml:space="preserve">DBMS: </w:t>
             </w:r>
-            <w:proofErr w:type="spellStart"/>
-            <w:r>
-              <w:rPr>
-                <w:rFonts w:ascii="Times New Roman" w:eastAsia="Times New Roman" w:hAnsi="Times New Roman" w:cs="Times New Roman"/>
-                <w:sz w:val="30"/>
-              </w:rPr>
-              <w:t>Postgresql</w:t>
-            </w:r>
-            <w:proofErr w:type="spellEnd"/>
-            <w:r>
-              <w:rPr>
-                <w:rFonts w:ascii="Times New Roman" w:eastAsia="Times New Roman" w:hAnsi="Times New Roman" w:cs="Times New Roman"/>
-                <w:sz w:val="30"/>
-              </w:rPr>
-              <w:t xml:space="preserve"> </w:t>
+            <w:r>
+              <w:rPr>
+                <w:rFonts w:ascii="Times New Roman" w:eastAsia="Times New Roman" w:hAnsi="Times New Roman" w:cs="Times New Roman"/>
+                <w:sz w:val="30"/>
+              </w:rPr>
+              <w:t xml:space="preserve">Postgresql </w:t>
             </w:r>
           </w:p>
         </w:tc>

</xml_diff>